<commit_message>
Akım dalga şekillerindeki yüksek harmonik problemi analiz edildi. Line-to-line gerilim simulasyona çok yakın. Akımlardaki yüksek harmonik ölçüm sistemi hatasından kaynaklanıyor olabilir. PWM doğrulandı.
</commit_message>
<xml_diff>
--- a/Prototype/Test/test diaries/18.04.2019/fft_results.docx
+++ b/Prototype/Test/test diaries/18.04.2019/fft_results.docx
@@ -2,6 +2,39 @@
 <file path=word/document.xml><?xml version="1.0" encoding="utf-8"?>
 <w:document xmlns:wpc="http://schemas.microsoft.com/office/word/2010/wordprocessingCanvas" xmlns:cx="http://schemas.microsoft.com/office/drawing/2014/chartex" xmlns:mc="http://schemas.openxmlformats.org/markup-compatibility/2006" xmlns:o="urn:schemas-microsoft-com:office:office" xmlns:r="http://schemas.openxmlformats.org/officeDocument/2006/relationships" xmlns:m="http://schemas.openxmlformats.org/officeDocument/2006/math" xmlns:v="urn:schemas-microsoft-com:vml" xmlns:wp14="http://schemas.microsoft.com/office/word/2010/wordprocessingDrawing" xmlns:wp="http://schemas.openxmlformats.org/drawingml/2006/wordprocessingDrawing" xmlns:w10="urn:schemas-microsoft-com:office:word" xmlns:w="http://schemas.openxmlformats.org/wordprocessingml/2006/main" xmlns:w14="http://schemas.microsoft.com/office/word/2010/wordml" xmlns:w15="http://schemas.microsoft.com/office/word/2012/wordml" xmlns:w16se="http://schemas.microsoft.com/office/word/2015/wordml/symex" xmlns:wpg="http://schemas.microsoft.com/office/word/2010/wordprocessingGroup" xmlns:wpi="http://schemas.microsoft.com/office/word/2010/wordprocessingInk" xmlns:wne="http://schemas.microsoft.com/office/word/2006/wordml" xmlns:wps="http://schemas.microsoft.com/office/word/2010/wordprocessingShape" mc:Ignorable="w14 w15 w16se wp14">
   <w:body>
+    <w:p>
+      <w:pPr>
+        <w:rPr>
+          <w:b/>
+        </w:rPr>
+      </w:pPr>
+      <w:r>
+        <w:rPr>
+          <w:b/>
+        </w:rPr>
+        <w:t>Measured current at 10kHz (</w:t>
+      </w:r>
+      <w:proofErr w:type="spellStart"/>
+      <w:r>
+        <w:rPr>
+          <w:b/>
+        </w:rPr>
+        <w:t>Ts</w:t>
+      </w:r>
+      <w:proofErr w:type="spellEnd"/>
+      <w:r>
+        <w:rPr>
+          <w:b/>
+        </w:rPr>
+        <w:t xml:space="preserve"> = 500ns)</w:t>
+      </w:r>
+      <w:r>
+        <w:rPr>
+          <w:b/>
+        </w:rPr>
+        <w:t>:</w:t>
+      </w:r>
+    </w:p>
     <w:p>
       <w:r>
         <w:rPr>
@@ -50,11 +83,56 @@
       </w:r>
     </w:p>
     <w:p>
+      <w:pPr>
+        <w:rPr>
+          <w:b/>
+        </w:rPr>
+      </w:pPr>
+      <w:r>
+        <w:rPr>
+          <w:b/>
+        </w:rPr>
+        <w:lastRenderedPageBreak/>
+        <w:t>Measured current at 4</w:t>
+      </w:r>
+      <w:r>
+        <w:rPr>
+          <w:b/>
+        </w:rPr>
+        <w:t>0kHz (</w:t>
+      </w:r>
+      <w:proofErr w:type="spellStart"/>
+      <w:r>
+        <w:rPr>
+          <w:b/>
+        </w:rPr>
+        <w:t>Ts</w:t>
+      </w:r>
+      <w:proofErr w:type="spellEnd"/>
+      <w:r>
+        <w:rPr>
+          <w:b/>
+        </w:rPr>
+        <w:t xml:space="preserve"> = </w:t>
+      </w:r>
+      <w:r>
+        <w:rPr>
+          <w:b/>
+        </w:rPr>
+        <w:t>2</w:t>
+      </w:r>
+      <w:r>
+        <w:rPr>
+          <w:b/>
+        </w:rPr>
+        <w:t>00ns)</w:t>
+      </w:r>
+    </w:p>
+    <w:p>
       <w:r>
         <w:rPr>
           <w:noProof/>
         </w:rPr>
-        <w:lastRenderedPageBreak/>
         <w:drawing>
           <wp:inline distT="0" distB="0" distL="0" distR="0" wp14:anchorId="2EF49C8A" wp14:editId="58ED4CCF">
             <wp:extent cx="5972810" cy="5644515"/>
@@ -100,11 +178,32 @@
       </w:r>
     </w:p>
     <w:p>
+      <w:pPr>
+        <w:rPr>
+          <w:b/>
+        </w:rPr>
+      </w:pPr>
+      <w:proofErr w:type="spellStart"/>
+      <w:r>
+        <w:rPr>
+          <w:b/>
+        </w:rPr>
+        <w:lastRenderedPageBreak/>
+        <w:t>Downsampling</w:t>
+      </w:r>
+      <w:proofErr w:type="spellEnd"/>
+      <w:r>
+        <w:rPr>
+          <w:b/>
+        </w:rPr>
+        <w:t>:</w:t>
+      </w:r>
+    </w:p>
+    <w:p>
       <w:r>
         <w:rPr>
           <w:noProof/>
         </w:rPr>
-        <w:lastRenderedPageBreak/>
         <w:drawing>
           <wp:inline distT="0" distB="0" distL="0" distR="0">
             <wp:extent cx="5972810" cy="3267940"/>
@@ -156,10 +255,1747 @@
       </w:r>
     </w:p>
     <w:p>
+      <w:r>
+        <w:br w:type="page"/>
+      </w:r>
+    </w:p>
+    <w:p>
+      <w:pPr>
+        <w:rPr>
+          <w:b/>
+        </w:rPr>
+      </w:pPr>
+      <w:r>
+        <w:rPr>
+          <w:b/>
+        </w:rPr>
+        <w:lastRenderedPageBreak/>
+        <w:t xml:space="preserve">10kHz </w:t>
+      </w:r>
+      <w:r>
+        <w:rPr>
+          <w:b/>
+        </w:rPr>
+        <w:t>simulation</w:t>
+      </w:r>
+      <w:r>
+        <w:rPr>
+          <w:b/>
+        </w:rPr>
+        <w:t xml:space="preserve"> (</w:t>
+      </w:r>
+      <w:proofErr w:type="spellStart"/>
+      <w:r>
+        <w:rPr>
+          <w:b/>
+        </w:rPr>
+        <w:t>Ts</w:t>
+      </w:r>
+      <w:proofErr w:type="spellEnd"/>
+      <w:r>
+        <w:rPr>
+          <w:b/>
+        </w:rPr>
+        <w:t xml:space="preserve"> = 100ns):</w:t>
+      </w:r>
+    </w:p>
+    <w:p>
+      <w:r>
+        <w:rPr>
+          <w:noProof/>
+        </w:rPr>
+        <w:drawing>
+          <wp:inline distT="0" distB="0" distL="0" distR="0" wp14:anchorId="5EC494CE" wp14:editId="5FB62AA6">
+            <wp:extent cx="5972810" cy="5638800"/>
+            <wp:effectExtent l="0" t="0" r="8890" b="0"/>
+            <wp:docPr id="3" name="Picture 3"/>
+            <wp:cNvGraphicFramePr>
+              <a:graphicFrameLocks xmlns:a="http://schemas.openxmlformats.org/drawingml/2006/main" noChangeAspect="1"/>
+            </wp:cNvGraphicFramePr>
+            <a:graphic xmlns:a="http://schemas.openxmlformats.org/drawingml/2006/main">
+              <a:graphicData uri="http://schemas.openxmlformats.org/drawingml/2006/picture">
+                <pic:pic xmlns:pic="http://schemas.openxmlformats.org/drawingml/2006/picture">
+                  <pic:nvPicPr>
+                    <pic:cNvPr id="1" name=""/>
+                    <pic:cNvPicPr/>
+                  </pic:nvPicPr>
+                  <pic:blipFill>
+                    <a:blip r:embed="rId7"/>
+                    <a:stretch>
+                      <a:fillRect/>
+                    </a:stretch>
+                  </pic:blipFill>
+                  <pic:spPr>
+                    <a:xfrm>
+                      <a:off x="0" y="0"/>
+                      <a:ext cx="5972810" cy="5638800"/>
+                    </a:xfrm>
+                    <a:prstGeom prst="rect">
+                      <a:avLst/>
+                    </a:prstGeom>
+                  </pic:spPr>
+                </pic:pic>
+              </a:graphicData>
+            </a:graphic>
+          </wp:inline>
+        </w:drawing>
+      </w:r>
+    </w:p>
+    <w:p/>
+    <w:p>
+      <w:r>
+        <w:br w:type="page"/>
+      </w:r>
+    </w:p>
+    <w:p>
+      <w:pPr>
+        <w:rPr>
+          <w:b/>
+        </w:rPr>
+      </w:pPr>
+      <w:r>
+        <w:rPr>
+          <w:b/>
+        </w:rPr>
+        <w:lastRenderedPageBreak/>
+        <w:t>4</w:t>
+      </w:r>
+      <w:r>
+        <w:rPr>
+          <w:b/>
+        </w:rPr>
+        <w:t xml:space="preserve">0kHz </w:t>
+      </w:r>
+      <w:r>
+        <w:rPr>
+          <w:b/>
+        </w:rPr>
+        <w:t>simulation</w:t>
+      </w:r>
+      <w:r>
+        <w:rPr>
+          <w:b/>
+        </w:rPr>
+        <w:t xml:space="preserve"> (</w:t>
+      </w:r>
+      <w:proofErr w:type="spellStart"/>
+      <w:r>
+        <w:rPr>
+          <w:b/>
+        </w:rPr>
+        <w:t>Ts</w:t>
+      </w:r>
+      <w:proofErr w:type="spellEnd"/>
+      <w:r>
+        <w:rPr>
+          <w:b/>
+        </w:rPr>
+        <w:t xml:space="preserve"> = 100ns):</w:t>
+      </w:r>
+    </w:p>
+    <w:p>
+      <w:r>
+        <w:rPr>
+          <w:noProof/>
+        </w:rPr>
+        <w:drawing>
+          <wp:inline distT="0" distB="0" distL="0" distR="0" wp14:anchorId="4C88369D" wp14:editId="630650C2">
+            <wp:extent cx="5972810" cy="5597525"/>
+            <wp:effectExtent l="0" t="0" r="8890" b="3175"/>
+            <wp:docPr id="4" name="Picture 4"/>
+            <wp:cNvGraphicFramePr>
+              <a:graphicFrameLocks xmlns:a="http://schemas.openxmlformats.org/drawingml/2006/main" noChangeAspect="1"/>
+            </wp:cNvGraphicFramePr>
+            <a:graphic xmlns:a="http://schemas.openxmlformats.org/drawingml/2006/main">
+              <a:graphicData uri="http://schemas.openxmlformats.org/drawingml/2006/picture">
+                <pic:pic xmlns:pic="http://schemas.openxmlformats.org/drawingml/2006/picture">
+                  <pic:nvPicPr>
+                    <pic:cNvPr id="1" name=""/>
+                    <pic:cNvPicPr/>
+                  </pic:nvPicPr>
+                  <pic:blipFill>
+                    <a:blip r:embed="rId8"/>
+                    <a:stretch>
+                      <a:fillRect/>
+                    </a:stretch>
+                  </pic:blipFill>
+                  <pic:spPr>
+                    <a:xfrm>
+                      <a:off x="0" y="0"/>
+                      <a:ext cx="5972810" cy="5597525"/>
+                    </a:xfrm>
+                    <a:prstGeom prst="rect">
+                      <a:avLst/>
+                    </a:prstGeom>
+                  </pic:spPr>
+                </pic:pic>
+              </a:graphicData>
+            </a:graphic>
+          </wp:inline>
+        </w:drawing>
+      </w:r>
+    </w:p>
+    <w:p>
+      <w:r>
+        <w:br w:type="page"/>
+      </w:r>
+    </w:p>
+    <w:p>
+      <w:pPr>
+        <w:rPr>
+          <w:b/>
+        </w:rPr>
+      </w:pPr>
+      <w:r>
+        <w:rPr>
+          <w:b/>
+        </w:rPr>
+        <w:lastRenderedPageBreak/>
+        <w:t>Sampling rate effect on harmonics (</w:t>
+      </w:r>
+      <w:proofErr w:type="spellStart"/>
+      <w:r>
+        <w:rPr>
+          <w:b/>
+        </w:rPr>
+        <w:t>Ts</w:t>
+      </w:r>
+      <w:proofErr w:type="spellEnd"/>
+      <w:r>
+        <w:rPr>
+          <w:b/>
+        </w:rPr>
+        <w:t xml:space="preserve"> = 100ns </w:t>
+      </w:r>
+      <w:r>
+        <w:rPr>
+          <w:i/>
+        </w:rPr>
+        <w:t>vs</w:t>
+      </w:r>
+      <w:r>
+        <w:rPr>
+          <w:b/>
+        </w:rPr>
+        <w:t xml:space="preserve"> </w:t>
+      </w:r>
+      <w:proofErr w:type="spellStart"/>
+      <w:r>
+        <w:rPr>
+          <w:b/>
+        </w:rPr>
+        <w:t>Ts</w:t>
+      </w:r>
+      <w:proofErr w:type="spellEnd"/>
+      <w:r>
+        <w:rPr>
+          <w:b/>
+        </w:rPr>
+        <w:t xml:space="preserve"> = 500ns):</w:t>
+      </w:r>
+    </w:p>
+    <w:p>
+      <w:pPr>
+        <w:jc w:val="center"/>
+        <w:rPr>
+          <w:b/>
+        </w:rPr>
+      </w:pPr>
+      <w:r>
+        <w:rPr>
+          <w:noProof/>
+        </w:rPr>
+        <w:drawing>
+          <wp:inline distT="0" distB="0" distL="0" distR="0" wp14:anchorId="3C23B83B" wp14:editId="415F8048">
+            <wp:extent cx="2989965" cy="2802098"/>
+            <wp:effectExtent l="0" t="0" r="1270" b="0"/>
+            <wp:docPr id="7" name="Picture 7"/>
+            <wp:cNvGraphicFramePr>
+              <a:graphicFrameLocks xmlns:a="http://schemas.openxmlformats.org/drawingml/2006/main" noChangeAspect="1"/>
+            </wp:cNvGraphicFramePr>
+            <a:graphic xmlns:a="http://schemas.openxmlformats.org/drawingml/2006/main">
+              <a:graphicData uri="http://schemas.openxmlformats.org/drawingml/2006/picture">
+                <pic:pic xmlns:pic="http://schemas.openxmlformats.org/drawingml/2006/picture">
+                  <pic:nvPicPr>
+                    <pic:cNvPr id="1" name=""/>
+                    <pic:cNvPicPr/>
+                  </pic:nvPicPr>
+                  <pic:blipFill>
+                    <a:blip r:embed="rId8"/>
+                    <a:stretch>
+                      <a:fillRect/>
+                    </a:stretch>
+                  </pic:blipFill>
+                  <pic:spPr>
+                    <a:xfrm>
+                      <a:off x="0" y="0"/>
+                      <a:ext cx="3004601" cy="2815814"/>
+                    </a:xfrm>
+                    <a:prstGeom prst="rect">
+                      <a:avLst/>
+                    </a:prstGeom>
+                  </pic:spPr>
+                </pic:pic>
+              </a:graphicData>
+            </a:graphic>
+          </wp:inline>
+        </w:drawing>
+      </w:r>
+      <w:r>
+        <w:rPr>
+          <w:noProof/>
+        </w:rPr>
+        <w:drawing>
+          <wp:inline distT="0" distB="0" distL="0" distR="0" wp14:anchorId="2FE99691" wp14:editId="6EBD71B5">
+            <wp:extent cx="2974769" cy="2808416"/>
+            <wp:effectExtent l="0" t="0" r="0" b="0"/>
+            <wp:docPr id="8" name="Picture 8"/>
+            <wp:cNvGraphicFramePr>
+              <a:graphicFrameLocks xmlns:a="http://schemas.openxmlformats.org/drawingml/2006/main" noChangeAspect="1"/>
+            </wp:cNvGraphicFramePr>
+            <a:graphic xmlns:a="http://schemas.openxmlformats.org/drawingml/2006/main">
+              <a:graphicData uri="http://schemas.openxmlformats.org/drawingml/2006/picture">
+                <pic:pic xmlns:pic="http://schemas.openxmlformats.org/drawingml/2006/picture">
+                  <pic:nvPicPr>
+                    <pic:cNvPr id="1" name=""/>
+                    <pic:cNvPicPr/>
+                  </pic:nvPicPr>
+                  <pic:blipFill>
+                    <a:blip r:embed="rId9"/>
+                    <a:stretch>
+                      <a:fillRect/>
+                    </a:stretch>
+                  </pic:blipFill>
+                  <pic:spPr>
+                    <a:xfrm>
+                      <a:off x="0" y="0"/>
+                      <a:ext cx="2993123" cy="2825744"/>
+                    </a:xfrm>
+                    <a:prstGeom prst="rect">
+                      <a:avLst/>
+                    </a:prstGeom>
+                  </pic:spPr>
+                </pic:pic>
+              </a:graphicData>
+            </a:graphic>
+          </wp:inline>
+        </w:drawing>
+      </w:r>
+      <w:r>
+        <w:rPr>
+          <w:b/>
+        </w:rPr>
+        <w:br w:type="page"/>
+      </w:r>
+    </w:p>
+    <w:p>
+      <w:pPr>
+        <w:rPr>
+          <w:b/>
+        </w:rPr>
+      </w:pPr>
+      <w:r>
+        <w:rPr>
+          <w:b/>
+        </w:rPr>
+        <w:lastRenderedPageBreak/>
+        <w:t xml:space="preserve">Line-to-line voltage analysis - 40kHz, </w:t>
+      </w:r>
+      <w:proofErr w:type="spellStart"/>
+      <w:r>
+        <w:rPr>
+          <w:b/>
+        </w:rPr>
+        <w:t>Ts</w:t>
+      </w:r>
+      <w:proofErr w:type="spellEnd"/>
+      <w:r>
+        <w:rPr>
+          <w:b/>
+        </w:rPr>
+        <w:t xml:space="preserve"> = 100ns - Simulation</w:t>
+      </w:r>
+    </w:p>
+    <w:p>
+      <w:r>
+        <w:rPr>
+          <w:noProof/>
+        </w:rPr>
+        <w:drawing>
+          <wp:inline distT="0" distB="0" distL="0" distR="0" wp14:anchorId="34F4486A" wp14:editId="171076E8">
+            <wp:extent cx="4813547" cy="4572000"/>
+            <wp:effectExtent l="0" t="0" r="6350" b="0"/>
+            <wp:docPr id="9" name="Picture 9"/>
+            <wp:cNvGraphicFramePr>
+              <a:graphicFrameLocks xmlns:a="http://schemas.openxmlformats.org/drawingml/2006/main" noChangeAspect="1"/>
+            </wp:cNvGraphicFramePr>
+            <a:graphic xmlns:a="http://schemas.openxmlformats.org/drawingml/2006/main">
+              <a:graphicData uri="http://schemas.openxmlformats.org/drawingml/2006/picture">
+                <pic:pic xmlns:pic="http://schemas.openxmlformats.org/drawingml/2006/picture">
+                  <pic:nvPicPr>
+                    <pic:cNvPr id="1" name=""/>
+                    <pic:cNvPicPr/>
+                  </pic:nvPicPr>
+                  <pic:blipFill>
+                    <a:blip r:embed="rId10"/>
+                    <a:stretch>
+                      <a:fillRect/>
+                    </a:stretch>
+                  </pic:blipFill>
+                  <pic:spPr>
+                    <a:xfrm>
+                      <a:off x="0" y="0"/>
+                      <a:ext cx="4814981" cy="4573362"/>
+                    </a:xfrm>
+                    <a:prstGeom prst="rect">
+                      <a:avLst/>
+                    </a:prstGeom>
+                  </pic:spPr>
+                </pic:pic>
+              </a:graphicData>
+            </a:graphic>
+          </wp:inline>
+        </w:drawing>
+      </w:r>
+    </w:p>
+    <w:p>
+      <w:r>
+        <w:br w:type="page"/>
+      </w:r>
+    </w:p>
+    <w:p>
+      <w:pPr>
+        <w:rPr>
+          <w:b/>
+        </w:rPr>
+      </w:pPr>
+      <w:r>
+        <w:rPr>
+          <w:b/>
+        </w:rPr>
+        <w:lastRenderedPageBreak/>
+        <w:t xml:space="preserve">Line-to-line voltage analysis - </w:t>
+      </w:r>
+      <w:r>
+        <w:rPr>
+          <w:b/>
+        </w:rPr>
+        <w:t>1</w:t>
+      </w:r>
+      <w:r>
+        <w:rPr>
+          <w:b/>
+        </w:rPr>
+        <w:t xml:space="preserve">0kHz, </w:t>
+      </w:r>
+      <w:proofErr w:type="spellStart"/>
+      <w:r>
+        <w:rPr>
+          <w:b/>
+        </w:rPr>
+        <w:t>Ts</w:t>
+      </w:r>
+      <w:proofErr w:type="spellEnd"/>
+      <w:r>
+        <w:rPr>
+          <w:b/>
+        </w:rPr>
+        <w:t xml:space="preserve"> = 100ns - Simulation</w:t>
+      </w:r>
+    </w:p>
+    <w:p>
+      <w:r>
+        <w:rPr>
+          <w:noProof/>
+        </w:rPr>
+        <w:drawing>
+          <wp:inline distT="0" distB="0" distL="0" distR="0" wp14:anchorId="68B71BE3" wp14:editId="2ADFF3D7">
+            <wp:extent cx="4699847" cy="4416038"/>
+            <wp:effectExtent l="0" t="0" r="5715" b="3810"/>
+            <wp:docPr id="11" name="Picture 11"/>
+            <wp:cNvGraphicFramePr>
+              <a:graphicFrameLocks xmlns:a="http://schemas.openxmlformats.org/drawingml/2006/main" noChangeAspect="1"/>
+            </wp:cNvGraphicFramePr>
+            <a:graphic xmlns:a="http://schemas.openxmlformats.org/drawingml/2006/main">
+              <a:graphicData uri="http://schemas.openxmlformats.org/drawingml/2006/picture">
+                <pic:pic xmlns:pic="http://schemas.openxmlformats.org/drawingml/2006/picture">
+                  <pic:nvPicPr>
+                    <pic:cNvPr id="1" name=""/>
+                    <pic:cNvPicPr/>
+                  </pic:nvPicPr>
+                  <pic:blipFill>
+                    <a:blip r:embed="rId11"/>
+                    <a:stretch>
+                      <a:fillRect/>
+                    </a:stretch>
+                  </pic:blipFill>
+                  <pic:spPr>
+                    <a:xfrm>
+                      <a:off x="0" y="0"/>
+                      <a:ext cx="4702965" cy="4418968"/>
+                    </a:xfrm>
+                    <a:prstGeom prst="rect">
+                      <a:avLst/>
+                    </a:prstGeom>
+                  </pic:spPr>
+                </pic:pic>
+              </a:graphicData>
+            </a:graphic>
+          </wp:inline>
+        </w:drawing>
+      </w:r>
+    </w:p>
+    <w:p>
+      <w:r>
+        <w:br w:type="page"/>
+      </w:r>
+    </w:p>
+    <w:p>
+      <w:pPr>
+        <w:rPr>
+          <w:b/>
+        </w:rPr>
+      </w:pPr>
+      <w:r>
+        <w:rPr>
+          <w:b/>
+        </w:rPr>
+        <w:lastRenderedPageBreak/>
+        <w:t xml:space="preserve">Line-to-line voltage analysis - 10kHz, </w:t>
+      </w:r>
+      <w:proofErr w:type="spellStart"/>
+      <w:r>
+        <w:rPr>
+          <w:b/>
+        </w:rPr>
+        <w:t>Ts</w:t>
+      </w:r>
+      <w:proofErr w:type="spellEnd"/>
+      <w:r>
+        <w:rPr>
+          <w:b/>
+        </w:rPr>
+        <w:t xml:space="preserve"> = </w:t>
+      </w:r>
+      <w:r>
+        <w:rPr>
+          <w:b/>
+        </w:rPr>
+        <w:t>5</w:t>
+      </w:r>
+      <w:r>
+        <w:rPr>
+          <w:b/>
+        </w:rPr>
+        <w:t xml:space="preserve">00ns - </w:t>
+      </w:r>
+      <w:r>
+        <w:rPr>
+          <w:b/>
+        </w:rPr>
+        <w:t>Experiment</w:t>
+      </w:r>
+    </w:p>
+    <w:p>
+      <w:r>
+        <w:rPr>
+          <w:noProof/>
+        </w:rPr>
+        <w:drawing>
+          <wp:inline distT="0" distB="0" distL="0" distR="0" wp14:anchorId="24F5611B" wp14:editId="7E755F12">
+            <wp:extent cx="4931161" cy="4667460"/>
+            <wp:effectExtent l="0" t="0" r="3175" b="0"/>
+            <wp:docPr id="12" name="Picture 12"/>
+            <wp:cNvGraphicFramePr>
+              <a:graphicFrameLocks xmlns:a="http://schemas.openxmlformats.org/drawingml/2006/main" noChangeAspect="1"/>
+            </wp:cNvGraphicFramePr>
+            <a:graphic xmlns:a="http://schemas.openxmlformats.org/drawingml/2006/main">
+              <a:graphicData uri="http://schemas.openxmlformats.org/drawingml/2006/picture">
+                <pic:pic xmlns:pic="http://schemas.openxmlformats.org/drawingml/2006/picture">
+                  <pic:nvPicPr>
+                    <pic:cNvPr id="1" name=""/>
+                    <pic:cNvPicPr/>
+                  </pic:nvPicPr>
+                  <pic:blipFill>
+                    <a:blip r:embed="rId12"/>
+                    <a:stretch>
+                      <a:fillRect/>
+                    </a:stretch>
+                  </pic:blipFill>
+                  <pic:spPr>
+                    <a:xfrm>
+                      <a:off x="0" y="0"/>
+                      <a:ext cx="4933107" cy="4669302"/>
+                    </a:xfrm>
+                    <a:prstGeom prst="rect">
+                      <a:avLst/>
+                    </a:prstGeom>
+                  </pic:spPr>
+                </pic:pic>
+              </a:graphicData>
+            </a:graphic>
+          </wp:inline>
+        </w:drawing>
+      </w:r>
+      <w:r>
+        <w:br w:type="page"/>
+      </w:r>
+    </w:p>
+    <w:p>
+      <w:pPr>
+        <w:rPr>
+          <w:b/>
+        </w:rPr>
+      </w:pPr>
+      <w:r>
+        <w:rPr>
+          <w:b/>
+        </w:rPr>
+        <w:lastRenderedPageBreak/>
+        <w:t xml:space="preserve">Line-to-line voltage analysis - </w:t>
+      </w:r>
+      <w:r>
+        <w:rPr>
+          <w:b/>
+        </w:rPr>
+        <w:t>4</w:t>
+      </w:r>
+      <w:r>
+        <w:rPr>
+          <w:b/>
+        </w:rPr>
+        <w:t xml:space="preserve">0kHz, </w:t>
+      </w:r>
+      <w:proofErr w:type="spellStart"/>
+      <w:r>
+        <w:rPr>
+          <w:b/>
+        </w:rPr>
+        <w:t>Ts</w:t>
+      </w:r>
+      <w:proofErr w:type="spellEnd"/>
+      <w:r>
+        <w:rPr>
+          <w:b/>
+        </w:rPr>
+        <w:t xml:space="preserve"> = </w:t>
+      </w:r>
+      <w:r>
+        <w:rPr>
+          <w:b/>
+        </w:rPr>
+        <w:t>2</w:t>
+      </w:r>
+      <w:r>
+        <w:rPr>
+          <w:b/>
+        </w:rPr>
+        <w:t>00ns - Experiment</w:t>
+      </w:r>
+    </w:p>
+    <w:p>
+      <w:r>
+        <w:rPr>
+          <w:noProof/>
+        </w:rPr>
+        <w:drawing>
+          <wp:inline distT="0" distB="0" distL="0" distR="0" wp14:anchorId="61F479B2" wp14:editId="7F91D333">
+            <wp:extent cx="5031711" cy="4767981"/>
+            <wp:effectExtent l="0" t="0" r="0" b="0"/>
+            <wp:docPr id="13" name="Picture 13"/>
+            <wp:cNvGraphicFramePr>
+              <a:graphicFrameLocks xmlns:a="http://schemas.openxmlformats.org/drawingml/2006/main" noChangeAspect="1"/>
+            </wp:cNvGraphicFramePr>
+            <a:graphic xmlns:a="http://schemas.openxmlformats.org/drawingml/2006/main">
+              <a:graphicData uri="http://schemas.openxmlformats.org/drawingml/2006/picture">
+                <pic:pic xmlns:pic="http://schemas.openxmlformats.org/drawingml/2006/picture">
+                  <pic:nvPicPr>
+                    <pic:cNvPr id="1" name=""/>
+                    <pic:cNvPicPr/>
+                  </pic:nvPicPr>
+                  <pic:blipFill>
+                    <a:blip r:embed="rId13"/>
+                    <a:stretch>
+                      <a:fillRect/>
+                    </a:stretch>
+                  </pic:blipFill>
+                  <pic:spPr>
+                    <a:xfrm>
+                      <a:off x="0" y="0"/>
+                      <a:ext cx="5036544" cy="4772560"/>
+                    </a:xfrm>
+                    <a:prstGeom prst="rect">
+                      <a:avLst/>
+                    </a:prstGeom>
+                  </pic:spPr>
+                </pic:pic>
+              </a:graphicData>
+            </a:graphic>
+          </wp:inline>
+        </w:drawing>
+      </w:r>
+    </w:p>
+    <w:p/>
+    <w:p>
+      <w:r>
+        <w:br w:type="page"/>
+      </w:r>
+    </w:p>
+    <w:p>
+      <w:pPr>
+        <w:rPr>
+          <w:b/>
+        </w:rPr>
+      </w:pPr>
+      <w:r>
+        <w:rPr>
+          <w:b/>
+        </w:rPr>
+        <w:lastRenderedPageBreak/>
+        <w:t>Comparison:</w:t>
+      </w:r>
+    </w:p>
+    <w:tbl>
+      <w:tblPr>
+        <w:tblW w:w="5980" w:type="dxa"/>
+        <w:tblLook w:val="04A0" w:firstRow="1" w:lastRow="0" w:firstColumn="1" w:lastColumn="0" w:noHBand="0" w:noVBand="1"/>
+      </w:tblPr>
+      <w:tblGrid>
+        <w:gridCol w:w="1270"/>
+        <w:gridCol w:w="960"/>
+        <w:gridCol w:w="960"/>
+        <w:gridCol w:w="960"/>
+        <w:gridCol w:w="960"/>
+        <w:gridCol w:w="960"/>
+      </w:tblGrid>
+      <w:tr>
+        <w:trPr>
+          <w:trHeight w:val="300"/>
+        </w:trPr>
+        <w:tc>
+          <w:tcPr>
+            <w:tcW w:w="1180" w:type="dxa"/>
+            <w:tcBorders>
+              <w:top w:val="single" w:sz="4" w:space="0" w:color="auto"/>
+              <w:left w:val="single" w:sz="4" w:space="0" w:color="auto"/>
+              <w:bottom w:val="single" w:sz="4" w:space="0" w:color="auto"/>
+              <w:right w:val="single" w:sz="4" w:space="0" w:color="auto"/>
+            </w:tcBorders>
+            <w:shd w:val="clear" w:color="auto" w:fill="auto"/>
+            <w:noWrap/>
+            <w:vAlign w:val="center"/>
+            <w:hideMark/>
+          </w:tcPr>
+          <w:p>
+            <w:pPr>
+              <w:spacing w:after="0" w:line="240" w:lineRule="auto"/>
+              <w:jc w:val="center"/>
+              <w:rPr>
+                <w:rFonts w:ascii="Calibri" w:eastAsia="Times New Roman" w:hAnsi="Calibri" w:cs="Calibri"/>
+                <w:color w:val="000000"/>
+              </w:rPr>
+            </w:pPr>
+            <w:r>
+              <w:rPr>
+                <w:rFonts w:ascii="Calibri" w:eastAsia="Times New Roman" w:hAnsi="Calibri" w:cs="Calibri"/>
+                <w:color w:val="000000"/>
+              </w:rPr>
+              <w:t> </w:t>
+            </w:r>
+          </w:p>
+        </w:tc>
+        <w:tc>
+          <w:tcPr>
+            <w:tcW w:w="960" w:type="dxa"/>
+            <w:tcBorders>
+              <w:top w:val="single" w:sz="4" w:space="0" w:color="auto"/>
+              <w:left w:val="nil"/>
+              <w:bottom w:val="single" w:sz="4" w:space="0" w:color="auto"/>
+              <w:right w:val="single" w:sz="4" w:space="0" w:color="auto"/>
+            </w:tcBorders>
+            <w:shd w:val="clear" w:color="auto" w:fill="auto"/>
+            <w:noWrap/>
+            <w:vAlign w:val="center"/>
+            <w:hideMark/>
+          </w:tcPr>
+          <w:p>
+            <w:pPr>
+              <w:spacing w:after="0" w:line="240" w:lineRule="auto"/>
+              <w:jc w:val="center"/>
+              <w:rPr>
+                <w:rFonts w:ascii="Calibri" w:eastAsia="Times New Roman" w:hAnsi="Calibri" w:cs="Calibri"/>
+                <w:b/>
+                <w:bCs/>
+                <w:color w:val="000000"/>
+              </w:rPr>
+            </w:pPr>
+            <w:r>
+              <w:rPr>
+                <w:rFonts w:ascii="Calibri" w:eastAsia="Times New Roman" w:hAnsi="Calibri" w:cs="Calibri"/>
+                <w:b/>
+                <w:bCs/>
+                <w:color w:val="000000"/>
+              </w:rPr>
+              <w:t>fsw</w:t>
+            </w:r>
+          </w:p>
+        </w:tc>
+        <w:tc>
+          <w:tcPr>
+            <w:tcW w:w="960" w:type="dxa"/>
+            <w:tcBorders>
+              <w:top w:val="single" w:sz="4" w:space="0" w:color="auto"/>
+              <w:left w:val="nil"/>
+              <w:bottom w:val="single" w:sz="4" w:space="0" w:color="auto"/>
+              <w:right w:val="single" w:sz="4" w:space="0" w:color="auto"/>
+            </w:tcBorders>
+            <w:shd w:val="clear" w:color="auto" w:fill="auto"/>
+            <w:noWrap/>
+            <w:vAlign w:val="bottom"/>
+            <w:hideMark/>
+          </w:tcPr>
+          <w:p>
+            <w:pPr>
+              <w:spacing w:after="0" w:line="240" w:lineRule="auto"/>
+              <w:jc w:val="center"/>
+              <w:rPr>
+                <w:rFonts w:ascii="Calibri" w:eastAsia="Times New Roman" w:hAnsi="Calibri" w:cs="Calibri"/>
+                <w:b/>
+                <w:bCs/>
+                <w:color w:val="000000"/>
+              </w:rPr>
+            </w:pPr>
+            <w:proofErr w:type="spellStart"/>
+            <w:r>
+              <w:rPr>
+                <w:rFonts w:ascii="Calibri" w:eastAsia="Times New Roman" w:hAnsi="Calibri" w:cs="Calibri"/>
+                <w:b/>
+                <w:bCs/>
+                <w:color w:val="000000"/>
+              </w:rPr>
+              <w:t>Vll</w:t>
+            </w:r>
+            <w:proofErr w:type="spellEnd"/>
+            <w:r>
+              <w:rPr>
+                <w:rFonts w:ascii="Calibri" w:eastAsia="Times New Roman" w:hAnsi="Calibri" w:cs="Calibri"/>
+                <w:b/>
+                <w:bCs/>
+                <w:color w:val="000000"/>
+              </w:rPr>
+              <w:t>-rms</w:t>
+            </w:r>
+          </w:p>
+        </w:tc>
+        <w:tc>
+          <w:tcPr>
+            <w:tcW w:w="960" w:type="dxa"/>
+            <w:tcBorders>
+              <w:top w:val="single" w:sz="4" w:space="0" w:color="auto"/>
+              <w:left w:val="nil"/>
+              <w:bottom w:val="single" w:sz="4" w:space="0" w:color="auto"/>
+              <w:right w:val="single" w:sz="4" w:space="0" w:color="auto"/>
+            </w:tcBorders>
+            <w:shd w:val="clear" w:color="auto" w:fill="auto"/>
+            <w:noWrap/>
+            <w:vAlign w:val="bottom"/>
+            <w:hideMark/>
+          </w:tcPr>
+          <w:p>
+            <w:pPr>
+              <w:spacing w:after="0" w:line="240" w:lineRule="auto"/>
+              <w:jc w:val="center"/>
+              <w:rPr>
+                <w:rFonts w:ascii="Calibri" w:eastAsia="Times New Roman" w:hAnsi="Calibri" w:cs="Calibri"/>
+                <w:b/>
+                <w:bCs/>
+                <w:color w:val="000000"/>
+              </w:rPr>
+            </w:pPr>
+            <w:proofErr w:type="spellStart"/>
+            <w:r>
+              <w:rPr>
+                <w:rFonts w:ascii="Calibri" w:eastAsia="Times New Roman" w:hAnsi="Calibri" w:cs="Calibri"/>
+                <w:b/>
+                <w:bCs/>
+                <w:color w:val="000000"/>
+              </w:rPr>
+              <w:t>Vll</w:t>
+            </w:r>
+            <w:proofErr w:type="spellEnd"/>
+            <w:r>
+              <w:rPr>
+                <w:rFonts w:ascii="Calibri" w:eastAsia="Times New Roman" w:hAnsi="Calibri" w:cs="Calibri"/>
+                <w:b/>
+                <w:bCs/>
+                <w:color w:val="000000"/>
+              </w:rPr>
+              <w:t>-THD</w:t>
+            </w:r>
+          </w:p>
+        </w:tc>
+        <w:tc>
+          <w:tcPr>
+            <w:tcW w:w="960" w:type="dxa"/>
+            <w:tcBorders>
+              <w:top w:val="single" w:sz="4" w:space="0" w:color="auto"/>
+              <w:left w:val="nil"/>
+              <w:bottom w:val="single" w:sz="4" w:space="0" w:color="auto"/>
+              <w:right w:val="single" w:sz="4" w:space="0" w:color="auto"/>
+            </w:tcBorders>
+            <w:shd w:val="clear" w:color="auto" w:fill="auto"/>
+            <w:noWrap/>
+            <w:vAlign w:val="bottom"/>
+            <w:hideMark/>
+          </w:tcPr>
+          <w:p>
+            <w:pPr>
+              <w:spacing w:after="0" w:line="240" w:lineRule="auto"/>
+              <w:jc w:val="center"/>
+              <w:rPr>
+                <w:rFonts w:ascii="Calibri" w:eastAsia="Times New Roman" w:hAnsi="Calibri" w:cs="Calibri"/>
+                <w:b/>
+                <w:bCs/>
+                <w:color w:val="000000"/>
+              </w:rPr>
+            </w:pPr>
+            <w:r>
+              <w:rPr>
+                <w:rFonts w:ascii="Calibri" w:eastAsia="Times New Roman" w:hAnsi="Calibri" w:cs="Calibri"/>
+                <w:b/>
+                <w:bCs/>
+                <w:color w:val="000000"/>
+              </w:rPr>
+              <w:t>Is-rms</w:t>
+            </w:r>
+          </w:p>
+        </w:tc>
+        <w:tc>
+          <w:tcPr>
+            <w:tcW w:w="960" w:type="dxa"/>
+            <w:tcBorders>
+              <w:top w:val="single" w:sz="4" w:space="0" w:color="auto"/>
+              <w:left w:val="nil"/>
+              <w:bottom w:val="single" w:sz="4" w:space="0" w:color="auto"/>
+              <w:right w:val="single" w:sz="4" w:space="0" w:color="auto"/>
+            </w:tcBorders>
+            <w:shd w:val="clear" w:color="auto" w:fill="auto"/>
+            <w:noWrap/>
+            <w:vAlign w:val="bottom"/>
+            <w:hideMark/>
+          </w:tcPr>
+          <w:p>
+            <w:pPr>
+              <w:spacing w:after="0" w:line="240" w:lineRule="auto"/>
+              <w:jc w:val="center"/>
+              <w:rPr>
+                <w:rFonts w:ascii="Calibri" w:eastAsia="Times New Roman" w:hAnsi="Calibri" w:cs="Calibri"/>
+                <w:b/>
+                <w:bCs/>
+                <w:color w:val="000000"/>
+              </w:rPr>
+            </w:pPr>
+            <w:r>
+              <w:rPr>
+                <w:rFonts w:ascii="Calibri" w:eastAsia="Times New Roman" w:hAnsi="Calibri" w:cs="Calibri"/>
+                <w:b/>
+                <w:bCs/>
+                <w:color w:val="000000"/>
+              </w:rPr>
+              <w:t>Is-THD</w:t>
+            </w:r>
+          </w:p>
+        </w:tc>
+      </w:tr>
+      <w:tr>
+        <w:trPr>
+          <w:trHeight w:val="300"/>
+        </w:trPr>
+        <w:tc>
+          <w:tcPr>
+            <w:tcW w:w="1180" w:type="dxa"/>
+            <w:vMerge w:val="restart"/>
+            <w:tcBorders>
+              <w:top w:val="nil"/>
+              <w:left w:val="single" w:sz="4" w:space="0" w:color="auto"/>
+              <w:bottom w:val="single" w:sz="4" w:space="0" w:color="auto"/>
+              <w:right w:val="single" w:sz="4" w:space="0" w:color="auto"/>
+            </w:tcBorders>
+            <w:shd w:val="clear" w:color="auto" w:fill="auto"/>
+            <w:noWrap/>
+            <w:vAlign w:val="center"/>
+            <w:hideMark/>
+          </w:tcPr>
+          <w:p>
+            <w:pPr>
+              <w:spacing w:after="0" w:line="240" w:lineRule="auto"/>
+              <w:jc w:val="center"/>
+              <w:rPr>
+                <w:rFonts w:ascii="Calibri" w:eastAsia="Times New Roman" w:hAnsi="Calibri" w:cs="Calibri"/>
+                <w:b/>
+                <w:bCs/>
+                <w:color w:val="000000"/>
+              </w:rPr>
+            </w:pPr>
+            <w:r>
+              <w:rPr>
+                <w:rFonts w:ascii="Calibri" w:eastAsia="Times New Roman" w:hAnsi="Calibri" w:cs="Calibri"/>
+                <w:b/>
+                <w:bCs/>
+                <w:color w:val="000000"/>
+              </w:rPr>
+              <w:t>Simulation</w:t>
+            </w:r>
+          </w:p>
+        </w:tc>
+        <w:tc>
+          <w:tcPr>
+            <w:tcW w:w="960" w:type="dxa"/>
+            <w:tcBorders>
+              <w:top w:val="nil"/>
+              <w:left w:val="nil"/>
+              <w:bottom w:val="single" w:sz="4" w:space="0" w:color="auto"/>
+              <w:right w:val="single" w:sz="4" w:space="0" w:color="auto"/>
+            </w:tcBorders>
+            <w:shd w:val="clear" w:color="auto" w:fill="auto"/>
+            <w:noWrap/>
+            <w:vAlign w:val="center"/>
+            <w:hideMark/>
+          </w:tcPr>
+          <w:p>
+            <w:pPr>
+              <w:spacing w:after="0" w:line="240" w:lineRule="auto"/>
+              <w:jc w:val="center"/>
+              <w:rPr>
+                <w:rFonts w:ascii="Calibri" w:eastAsia="Times New Roman" w:hAnsi="Calibri" w:cs="Calibri"/>
+                <w:color w:val="000000"/>
+              </w:rPr>
+            </w:pPr>
+            <w:r>
+              <w:rPr>
+                <w:rFonts w:ascii="Calibri" w:eastAsia="Times New Roman" w:hAnsi="Calibri" w:cs="Calibri"/>
+                <w:color w:val="000000"/>
+              </w:rPr>
+              <w:t>10kHz</w:t>
+            </w:r>
+          </w:p>
+        </w:tc>
+        <w:tc>
+          <w:tcPr>
+            <w:tcW w:w="960" w:type="dxa"/>
+            <w:tcBorders>
+              <w:top w:val="nil"/>
+              <w:left w:val="nil"/>
+              <w:bottom w:val="single" w:sz="4" w:space="0" w:color="auto"/>
+              <w:right w:val="single" w:sz="4" w:space="0" w:color="auto"/>
+            </w:tcBorders>
+            <w:shd w:val="clear" w:color="auto" w:fill="auto"/>
+            <w:noWrap/>
+            <w:vAlign w:val="bottom"/>
+            <w:hideMark/>
+          </w:tcPr>
+          <w:p>
+            <w:pPr>
+              <w:spacing w:after="0" w:line="240" w:lineRule="auto"/>
+              <w:jc w:val="right"/>
+              <w:rPr>
+                <w:rFonts w:ascii="Calibri" w:eastAsia="Times New Roman" w:hAnsi="Calibri" w:cs="Calibri"/>
+                <w:color w:val="000000"/>
+              </w:rPr>
+            </w:pPr>
+            <w:r>
+              <w:rPr>
+                <w:rFonts w:ascii="Calibri" w:eastAsia="Times New Roman" w:hAnsi="Calibri" w:cs="Calibri"/>
+                <w:color w:val="000000"/>
+              </w:rPr>
+              <w:t>165,9</w:t>
+            </w:r>
+          </w:p>
+        </w:tc>
+        <w:tc>
+          <w:tcPr>
+            <w:tcW w:w="960" w:type="dxa"/>
+            <w:tcBorders>
+              <w:top w:val="nil"/>
+              <w:left w:val="nil"/>
+              <w:bottom w:val="single" w:sz="4" w:space="0" w:color="auto"/>
+              <w:right w:val="single" w:sz="4" w:space="0" w:color="auto"/>
+            </w:tcBorders>
+            <w:shd w:val="clear" w:color="auto" w:fill="auto"/>
+            <w:noWrap/>
+            <w:vAlign w:val="bottom"/>
+            <w:hideMark/>
+          </w:tcPr>
+          <w:p>
+            <w:pPr>
+              <w:spacing w:after="0" w:line="240" w:lineRule="auto"/>
+              <w:jc w:val="right"/>
+              <w:rPr>
+                <w:rFonts w:ascii="Calibri" w:eastAsia="Times New Roman" w:hAnsi="Calibri" w:cs="Calibri"/>
+                <w:color w:val="000000"/>
+              </w:rPr>
+            </w:pPr>
+            <w:r>
+              <w:rPr>
+                <w:rFonts w:ascii="Calibri" w:eastAsia="Times New Roman" w:hAnsi="Calibri" w:cs="Calibri"/>
+                <w:color w:val="000000"/>
+              </w:rPr>
+              <w:t>79,59%</w:t>
+            </w:r>
+          </w:p>
+        </w:tc>
+        <w:tc>
+          <w:tcPr>
+            <w:tcW w:w="960" w:type="dxa"/>
+            <w:tcBorders>
+              <w:top w:val="nil"/>
+              <w:left w:val="nil"/>
+              <w:bottom w:val="single" w:sz="4" w:space="0" w:color="auto"/>
+              <w:right w:val="single" w:sz="4" w:space="0" w:color="auto"/>
+            </w:tcBorders>
+            <w:shd w:val="clear" w:color="auto" w:fill="auto"/>
+            <w:noWrap/>
+            <w:vAlign w:val="bottom"/>
+            <w:hideMark/>
+          </w:tcPr>
+          <w:p>
+            <w:pPr>
+              <w:spacing w:after="0" w:line="240" w:lineRule="auto"/>
+              <w:jc w:val="right"/>
+              <w:rPr>
+                <w:rFonts w:ascii="Calibri" w:eastAsia="Times New Roman" w:hAnsi="Calibri" w:cs="Calibri"/>
+                <w:color w:val="000000"/>
+              </w:rPr>
+            </w:pPr>
+            <w:r>
+              <w:rPr>
+                <w:rFonts w:ascii="Calibri" w:eastAsia="Times New Roman" w:hAnsi="Calibri" w:cs="Calibri"/>
+                <w:color w:val="000000"/>
+              </w:rPr>
+              <w:t>8,11 A</w:t>
+            </w:r>
+          </w:p>
+        </w:tc>
+        <w:tc>
+          <w:tcPr>
+            <w:tcW w:w="960" w:type="dxa"/>
+            <w:tcBorders>
+              <w:top w:val="nil"/>
+              <w:left w:val="nil"/>
+              <w:bottom w:val="single" w:sz="4" w:space="0" w:color="auto"/>
+              <w:right w:val="single" w:sz="4" w:space="0" w:color="auto"/>
+            </w:tcBorders>
+            <w:shd w:val="clear" w:color="000000" w:fill="E2EFDA"/>
+            <w:noWrap/>
+            <w:vAlign w:val="bottom"/>
+            <w:hideMark/>
+          </w:tcPr>
+          <w:p>
+            <w:pPr>
+              <w:spacing w:after="0" w:line="240" w:lineRule="auto"/>
+              <w:jc w:val="right"/>
+              <w:rPr>
+                <w:rFonts w:ascii="Calibri" w:eastAsia="Times New Roman" w:hAnsi="Calibri" w:cs="Calibri"/>
+                <w:color w:val="000000"/>
+              </w:rPr>
+            </w:pPr>
+            <w:r>
+              <w:rPr>
+                <w:rFonts w:ascii="Calibri" w:eastAsia="Times New Roman" w:hAnsi="Calibri" w:cs="Calibri"/>
+                <w:color w:val="000000"/>
+              </w:rPr>
+              <w:t>0,46%</w:t>
+            </w:r>
+          </w:p>
+        </w:tc>
+      </w:tr>
+      <w:tr>
+        <w:trPr>
+          <w:trHeight w:val="300"/>
+        </w:trPr>
+        <w:tc>
+          <w:tcPr>
+            <w:tcW w:w="1180" w:type="dxa"/>
+            <w:vMerge/>
+            <w:tcBorders>
+              <w:top w:val="nil"/>
+              <w:left w:val="single" w:sz="4" w:space="0" w:color="auto"/>
+              <w:bottom w:val="single" w:sz="4" w:space="0" w:color="auto"/>
+              <w:right w:val="single" w:sz="4" w:space="0" w:color="auto"/>
+            </w:tcBorders>
+            <w:vAlign w:val="center"/>
+            <w:hideMark/>
+          </w:tcPr>
+          <w:p>
+            <w:pPr>
+              <w:spacing w:after="0" w:line="240" w:lineRule="auto"/>
+              <w:rPr>
+                <w:rFonts w:ascii="Calibri" w:eastAsia="Times New Roman" w:hAnsi="Calibri" w:cs="Calibri"/>
+                <w:b/>
+                <w:bCs/>
+                <w:color w:val="000000"/>
+              </w:rPr>
+            </w:pPr>
+          </w:p>
+        </w:tc>
+        <w:tc>
+          <w:tcPr>
+            <w:tcW w:w="960" w:type="dxa"/>
+            <w:tcBorders>
+              <w:top w:val="nil"/>
+              <w:left w:val="nil"/>
+              <w:bottom w:val="single" w:sz="4" w:space="0" w:color="auto"/>
+              <w:right w:val="single" w:sz="4" w:space="0" w:color="auto"/>
+            </w:tcBorders>
+            <w:shd w:val="clear" w:color="auto" w:fill="auto"/>
+            <w:noWrap/>
+            <w:vAlign w:val="center"/>
+            <w:hideMark/>
+          </w:tcPr>
+          <w:p>
+            <w:pPr>
+              <w:spacing w:after="0" w:line="240" w:lineRule="auto"/>
+              <w:jc w:val="center"/>
+              <w:rPr>
+                <w:rFonts w:ascii="Calibri" w:eastAsia="Times New Roman" w:hAnsi="Calibri" w:cs="Calibri"/>
+                <w:color w:val="000000"/>
+              </w:rPr>
+            </w:pPr>
+            <w:r>
+              <w:rPr>
+                <w:rFonts w:ascii="Calibri" w:eastAsia="Times New Roman" w:hAnsi="Calibri" w:cs="Calibri"/>
+                <w:color w:val="000000"/>
+              </w:rPr>
+              <w:t>40kHz</w:t>
+            </w:r>
+          </w:p>
+        </w:tc>
+        <w:tc>
+          <w:tcPr>
+            <w:tcW w:w="960" w:type="dxa"/>
+            <w:tcBorders>
+              <w:top w:val="nil"/>
+              <w:left w:val="nil"/>
+              <w:bottom w:val="single" w:sz="4" w:space="0" w:color="auto"/>
+              <w:right w:val="single" w:sz="4" w:space="0" w:color="auto"/>
+            </w:tcBorders>
+            <w:shd w:val="clear" w:color="auto" w:fill="auto"/>
+            <w:noWrap/>
+            <w:vAlign w:val="bottom"/>
+            <w:hideMark/>
+          </w:tcPr>
+          <w:p>
+            <w:pPr>
+              <w:spacing w:after="0" w:line="240" w:lineRule="auto"/>
+              <w:jc w:val="right"/>
+              <w:rPr>
+                <w:rFonts w:ascii="Calibri" w:eastAsia="Times New Roman" w:hAnsi="Calibri" w:cs="Calibri"/>
+                <w:color w:val="000000"/>
+              </w:rPr>
+            </w:pPr>
+            <w:r>
+              <w:rPr>
+                <w:rFonts w:ascii="Calibri" w:eastAsia="Times New Roman" w:hAnsi="Calibri" w:cs="Calibri"/>
+                <w:color w:val="000000"/>
+              </w:rPr>
+              <w:t>165,9</w:t>
+            </w:r>
+          </w:p>
+        </w:tc>
+        <w:tc>
+          <w:tcPr>
+            <w:tcW w:w="960" w:type="dxa"/>
+            <w:tcBorders>
+              <w:top w:val="nil"/>
+              <w:left w:val="nil"/>
+              <w:bottom w:val="single" w:sz="4" w:space="0" w:color="auto"/>
+              <w:right w:val="single" w:sz="4" w:space="0" w:color="auto"/>
+            </w:tcBorders>
+            <w:shd w:val="clear" w:color="auto" w:fill="auto"/>
+            <w:noWrap/>
+            <w:vAlign w:val="bottom"/>
+            <w:hideMark/>
+          </w:tcPr>
+          <w:p>
+            <w:pPr>
+              <w:spacing w:after="0" w:line="240" w:lineRule="auto"/>
+              <w:jc w:val="right"/>
+              <w:rPr>
+                <w:rFonts w:ascii="Calibri" w:eastAsia="Times New Roman" w:hAnsi="Calibri" w:cs="Calibri"/>
+                <w:color w:val="000000"/>
+              </w:rPr>
+            </w:pPr>
+            <w:r>
+              <w:rPr>
+                <w:rFonts w:ascii="Calibri" w:eastAsia="Times New Roman" w:hAnsi="Calibri" w:cs="Calibri"/>
+                <w:color w:val="000000"/>
+              </w:rPr>
+              <w:t>79,62%</w:t>
+            </w:r>
+          </w:p>
+        </w:tc>
+        <w:tc>
+          <w:tcPr>
+            <w:tcW w:w="960" w:type="dxa"/>
+            <w:tcBorders>
+              <w:top w:val="nil"/>
+              <w:left w:val="nil"/>
+              <w:bottom w:val="single" w:sz="4" w:space="0" w:color="auto"/>
+              <w:right w:val="single" w:sz="4" w:space="0" w:color="auto"/>
+            </w:tcBorders>
+            <w:shd w:val="clear" w:color="auto" w:fill="auto"/>
+            <w:noWrap/>
+            <w:vAlign w:val="bottom"/>
+            <w:hideMark/>
+          </w:tcPr>
+          <w:p>
+            <w:pPr>
+              <w:spacing w:after="0" w:line="240" w:lineRule="auto"/>
+              <w:jc w:val="right"/>
+              <w:rPr>
+                <w:rFonts w:ascii="Calibri" w:eastAsia="Times New Roman" w:hAnsi="Calibri" w:cs="Calibri"/>
+                <w:color w:val="000000"/>
+              </w:rPr>
+            </w:pPr>
+            <w:r>
+              <w:rPr>
+                <w:rFonts w:ascii="Calibri" w:eastAsia="Times New Roman" w:hAnsi="Calibri" w:cs="Calibri"/>
+                <w:color w:val="000000"/>
+              </w:rPr>
+              <w:t>8,11 A</w:t>
+            </w:r>
+          </w:p>
+        </w:tc>
+        <w:tc>
+          <w:tcPr>
+            <w:tcW w:w="960" w:type="dxa"/>
+            <w:tcBorders>
+              <w:top w:val="nil"/>
+              <w:left w:val="nil"/>
+              <w:bottom w:val="single" w:sz="4" w:space="0" w:color="auto"/>
+              <w:right w:val="single" w:sz="4" w:space="0" w:color="auto"/>
+            </w:tcBorders>
+            <w:shd w:val="clear" w:color="000000" w:fill="E2EFDA"/>
+            <w:noWrap/>
+            <w:vAlign w:val="bottom"/>
+            <w:hideMark/>
+          </w:tcPr>
+          <w:p>
+            <w:pPr>
+              <w:spacing w:after="0" w:line="240" w:lineRule="auto"/>
+              <w:jc w:val="right"/>
+              <w:rPr>
+                <w:rFonts w:ascii="Calibri" w:eastAsia="Times New Roman" w:hAnsi="Calibri" w:cs="Calibri"/>
+                <w:color w:val="000000"/>
+              </w:rPr>
+            </w:pPr>
+            <w:r>
+              <w:rPr>
+                <w:rFonts w:ascii="Calibri" w:eastAsia="Times New Roman" w:hAnsi="Calibri" w:cs="Calibri"/>
+                <w:color w:val="000000"/>
+              </w:rPr>
+              <w:t>0,12%</w:t>
+            </w:r>
+          </w:p>
+        </w:tc>
+      </w:tr>
+      <w:tr>
+        <w:trPr>
+          <w:trHeight w:val="300"/>
+        </w:trPr>
+        <w:tc>
+          <w:tcPr>
+            <w:tcW w:w="1180" w:type="dxa"/>
+            <w:vMerge w:val="restart"/>
+            <w:tcBorders>
+              <w:top w:val="nil"/>
+              <w:left w:val="single" w:sz="4" w:space="0" w:color="auto"/>
+              <w:bottom w:val="single" w:sz="4" w:space="0" w:color="auto"/>
+              <w:right w:val="single" w:sz="4" w:space="0" w:color="auto"/>
+            </w:tcBorders>
+            <w:shd w:val="clear" w:color="auto" w:fill="auto"/>
+            <w:noWrap/>
+            <w:vAlign w:val="center"/>
+            <w:hideMark/>
+          </w:tcPr>
+          <w:p>
+            <w:pPr>
+              <w:spacing w:after="0" w:line="240" w:lineRule="auto"/>
+              <w:jc w:val="center"/>
+              <w:rPr>
+                <w:rFonts w:ascii="Calibri" w:eastAsia="Times New Roman" w:hAnsi="Calibri" w:cs="Calibri"/>
+                <w:b/>
+                <w:bCs/>
+                <w:color w:val="000000"/>
+              </w:rPr>
+            </w:pPr>
+            <w:r>
+              <w:rPr>
+                <w:rFonts w:ascii="Calibri" w:eastAsia="Times New Roman" w:hAnsi="Calibri" w:cs="Calibri"/>
+                <w:b/>
+                <w:bCs/>
+                <w:color w:val="000000"/>
+              </w:rPr>
+              <w:t>Experiment</w:t>
+            </w:r>
+          </w:p>
+        </w:tc>
+        <w:tc>
+          <w:tcPr>
+            <w:tcW w:w="960" w:type="dxa"/>
+            <w:tcBorders>
+              <w:top w:val="nil"/>
+              <w:left w:val="nil"/>
+              <w:bottom w:val="single" w:sz="4" w:space="0" w:color="auto"/>
+              <w:right w:val="single" w:sz="4" w:space="0" w:color="auto"/>
+            </w:tcBorders>
+            <w:shd w:val="clear" w:color="auto" w:fill="auto"/>
+            <w:noWrap/>
+            <w:vAlign w:val="center"/>
+            <w:hideMark/>
+          </w:tcPr>
+          <w:p>
+            <w:pPr>
+              <w:spacing w:after="0" w:line="240" w:lineRule="auto"/>
+              <w:jc w:val="center"/>
+              <w:rPr>
+                <w:rFonts w:ascii="Calibri" w:eastAsia="Times New Roman" w:hAnsi="Calibri" w:cs="Calibri"/>
+                <w:color w:val="000000"/>
+              </w:rPr>
+            </w:pPr>
+            <w:r>
+              <w:rPr>
+                <w:rFonts w:ascii="Calibri" w:eastAsia="Times New Roman" w:hAnsi="Calibri" w:cs="Calibri"/>
+                <w:color w:val="000000"/>
+              </w:rPr>
+              <w:t>10kHz</w:t>
+            </w:r>
+          </w:p>
+        </w:tc>
+        <w:tc>
+          <w:tcPr>
+            <w:tcW w:w="960" w:type="dxa"/>
+            <w:tcBorders>
+              <w:top w:val="nil"/>
+              <w:left w:val="nil"/>
+              <w:bottom w:val="single" w:sz="4" w:space="0" w:color="auto"/>
+              <w:right w:val="single" w:sz="4" w:space="0" w:color="auto"/>
+            </w:tcBorders>
+            <w:shd w:val="clear" w:color="auto" w:fill="auto"/>
+            <w:noWrap/>
+            <w:vAlign w:val="bottom"/>
+            <w:hideMark/>
+          </w:tcPr>
+          <w:p>
+            <w:pPr>
+              <w:spacing w:after="0" w:line="240" w:lineRule="auto"/>
+              <w:jc w:val="right"/>
+              <w:rPr>
+                <w:rFonts w:ascii="Calibri" w:eastAsia="Times New Roman" w:hAnsi="Calibri" w:cs="Calibri"/>
+                <w:color w:val="000000"/>
+              </w:rPr>
+            </w:pPr>
+            <w:r>
+              <w:rPr>
+                <w:rFonts w:ascii="Calibri" w:eastAsia="Times New Roman" w:hAnsi="Calibri" w:cs="Calibri"/>
+                <w:color w:val="000000"/>
+              </w:rPr>
+              <w:t>163,8</w:t>
+            </w:r>
+          </w:p>
+        </w:tc>
+        <w:tc>
+          <w:tcPr>
+            <w:tcW w:w="960" w:type="dxa"/>
+            <w:tcBorders>
+              <w:top w:val="nil"/>
+              <w:left w:val="nil"/>
+              <w:bottom w:val="single" w:sz="4" w:space="0" w:color="auto"/>
+              <w:right w:val="single" w:sz="4" w:space="0" w:color="auto"/>
+            </w:tcBorders>
+            <w:shd w:val="clear" w:color="auto" w:fill="auto"/>
+            <w:noWrap/>
+            <w:vAlign w:val="bottom"/>
+            <w:hideMark/>
+          </w:tcPr>
+          <w:p>
+            <w:pPr>
+              <w:spacing w:after="0" w:line="240" w:lineRule="auto"/>
+              <w:jc w:val="right"/>
+              <w:rPr>
+                <w:rFonts w:ascii="Calibri" w:eastAsia="Times New Roman" w:hAnsi="Calibri" w:cs="Calibri"/>
+                <w:color w:val="000000"/>
+              </w:rPr>
+            </w:pPr>
+            <w:r>
+              <w:rPr>
+                <w:rFonts w:ascii="Calibri" w:eastAsia="Times New Roman" w:hAnsi="Calibri" w:cs="Calibri"/>
+                <w:color w:val="000000"/>
+              </w:rPr>
+              <w:t>79,42%</w:t>
+            </w:r>
+          </w:p>
+        </w:tc>
+        <w:tc>
+          <w:tcPr>
+            <w:tcW w:w="960" w:type="dxa"/>
+            <w:tcBorders>
+              <w:top w:val="nil"/>
+              <w:left w:val="nil"/>
+              <w:bottom w:val="single" w:sz="4" w:space="0" w:color="auto"/>
+              <w:right w:val="single" w:sz="4" w:space="0" w:color="auto"/>
+            </w:tcBorders>
+            <w:shd w:val="clear" w:color="auto" w:fill="auto"/>
+            <w:noWrap/>
+            <w:vAlign w:val="bottom"/>
+            <w:hideMark/>
+          </w:tcPr>
+          <w:p>
+            <w:pPr>
+              <w:spacing w:after="0" w:line="240" w:lineRule="auto"/>
+              <w:jc w:val="right"/>
+              <w:rPr>
+                <w:rFonts w:ascii="Calibri" w:eastAsia="Times New Roman" w:hAnsi="Calibri" w:cs="Calibri"/>
+                <w:color w:val="000000"/>
+              </w:rPr>
+            </w:pPr>
+            <w:r>
+              <w:rPr>
+                <w:rFonts w:ascii="Calibri" w:eastAsia="Times New Roman" w:hAnsi="Calibri" w:cs="Calibri"/>
+                <w:color w:val="000000"/>
+              </w:rPr>
+              <w:t>7,81 A</w:t>
+            </w:r>
+          </w:p>
+        </w:tc>
+        <w:tc>
+          <w:tcPr>
+            <w:tcW w:w="960" w:type="dxa"/>
+            <w:tcBorders>
+              <w:top w:val="nil"/>
+              <w:left w:val="nil"/>
+              <w:bottom w:val="single" w:sz="4" w:space="0" w:color="auto"/>
+              <w:right w:val="single" w:sz="4" w:space="0" w:color="auto"/>
+            </w:tcBorders>
+            <w:shd w:val="clear" w:color="000000" w:fill="FCE4D6"/>
+            <w:noWrap/>
+            <w:vAlign w:val="bottom"/>
+            <w:hideMark/>
+          </w:tcPr>
+          <w:p>
+            <w:pPr>
+              <w:spacing w:after="0" w:line="240" w:lineRule="auto"/>
+              <w:jc w:val="right"/>
+              <w:rPr>
+                <w:rFonts w:ascii="Calibri" w:eastAsia="Times New Roman" w:hAnsi="Calibri" w:cs="Calibri"/>
+                <w:color w:val="000000"/>
+              </w:rPr>
+            </w:pPr>
+            <w:r>
+              <w:rPr>
+                <w:rFonts w:ascii="Calibri" w:eastAsia="Times New Roman" w:hAnsi="Calibri" w:cs="Calibri"/>
+                <w:color w:val="000000"/>
+              </w:rPr>
+              <w:t>2.73%</w:t>
+            </w:r>
+          </w:p>
+        </w:tc>
+      </w:tr>
+      <w:tr>
+        <w:trPr>
+          <w:trHeight w:val="300"/>
+        </w:trPr>
+        <w:tc>
+          <w:tcPr>
+            <w:tcW w:w="1180" w:type="dxa"/>
+            <w:vMerge/>
+            <w:tcBorders>
+              <w:top w:val="nil"/>
+              <w:left w:val="single" w:sz="4" w:space="0" w:color="auto"/>
+              <w:bottom w:val="single" w:sz="4" w:space="0" w:color="auto"/>
+              <w:right w:val="single" w:sz="4" w:space="0" w:color="auto"/>
+            </w:tcBorders>
+            <w:vAlign w:val="center"/>
+            <w:hideMark/>
+          </w:tcPr>
+          <w:p>
+            <w:pPr>
+              <w:spacing w:after="0" w:line="240" w:lineRule="auto"/>
+              <w:rPr>
+                <w:rFonts w:ascii="Calibri" w:eastAsia="Times New Roman" w:hAnsi="Calibri" w:cs="Calibri"/>
+                <w:b/>
+                <w:bCs/>
+                <w:color w:val="000000"/>
+              </w:rPr>
+            </w:pPr>
+          </w:p>
+        </w:tc>
+        <w:tc>
+          <w:tcPr>
+            <w:tcW w:w="960" w:type="dxa"/>
+            <w:tcBorders>
+              <w:top w:val="nil"/>
+              <w:left w:val="nil"/>
+              <w:bottom w:val="single" w:sz="4" w:space="0" w:color="auto"/>
+              <w:right w:val="single" w:sz="4" w:space="0" w:color="auto"/>
+            </w:tcBorders>
+            <w:shd w:val="clear" w:color="auto" w:fill="auto"/>
+            <w:noWrap/>
+            <w:vAlign w:val="center"/>
+            <w:hideMark/>
+          </w:tcPr>
+          <w:p>
+            <w:pPr>
+              <w:spacing w:after="0" w:line="240" w:lineRule="auto"/>
+              <w:jc w:val="center"/>
+              <w:rPr>
+                <w:rFonts w:ascii="Calibri" w:eastAsia="Times New Roman" w:hAnsi="Calibri" w:cs="Calibri"/>
+                <w:color w:val="000000"/>
+              </w:rPr>
+            </w:pPr>
+            <w:r>
+              <w:rPr>
+                <w:rFonts w:ascii="Calibri" w:eastAsia="Times New Roman" w:hAnsi="Calibri" w:cs="Calibri"/>
+                <w:color w:val="000000"/>
+              </w:rPr>
+              <w:t>40kHz</w:t>
+            </w:r>
+          </w:p>
+        </w:tc>
+        <w:tc>
+          <w:tcPr>
+            <w:tcW w:w="960" w:type="dxa"/>
+            <w:tcBorders>
+              <w:top w:val="nil"/>
+              <w:left w:val="nil"/>
+              <w:bottom w:val="single" w:sz="4" w:space="0" w:color="auto"/>
+              <w:right w:val="single" w:sz="4" w:space="0" w:color="auto"/>
+            </w:tcBorders>
+            <w:shd w:val="clear" w:color="auto" w:fill="auto"/>
+            <w:noWrap/>
+            <w:vAlign w:val="bottom"/>
+            <w:hideMark/>
+          </w:tcPr>
+          <w:p>
+            <w:pPr>
+              <w:spacing w:after="0" w:line="240" w:lineRule="auto"/>
+              <w:jc w:val="right"/>
+              <w:rPr>
+                <w:rFonts w:ascii="Calibri" w:eastAsia="Times New Roman" w:hAnsi="Calibri" w:cs="Calibri"/>
+                <w:color w:val="000000"/>
+              </w:rPr>
+            </w:pPr>
+            <w:r>
+              <w:rPr>
+                <w:rFonts w:ascii="Calibri" w:eastAsia="Times New Roman" w:hAnsi="Calibri" w:cs="Calibri"/>
+                <w:color w:val="000000"/>
+              </w:rPr>
+              <w:t>161,7</w:t>
+            </w:r>
+          </w:p>
+        </w:tc>
+        <w:tc>
+          <w:tcPr>
+            <w:tcW w:w="960" w:type="dxa"/>
+            <w:tcBorders>
+              <w:top w:val="nil"/>
+              <w:left w:val="nil"/>
+              <w:bottom w:val="single" w:sz="4" w:space="0" w:color="auto"/>
+              <w:right w:val="single" w:sz="4" w:space="0" w:color="auto"/>
+            </w:tcBorders>
+            <w:shd w:val="clear" w:color="auto" w:fill="auto"/>
+            <w:noWrap/>
+            <w:vAlign w:val="bottom"/>
+            <w:hideMark/>
+          </w:tcPr>
+          <w:p>
+            <w:pPr>
+              <w:spacing w:after="0" w:line="240" w:lineRule="auto"/>
+              <w:jc w:val="right"/>
+              <w:rPr>
+                <w:rFonts w:ascii="Calibri" w:eastAsia="Times New Roman" w:hAnsi="Calibri" w:cs="Calibri"/>
+                <w:color w:val="000000"/>
+              </w:rPr>
+            </w:pPr>
+            <w:r>
+              <w:rPr>
+                <w:rFonts w:ascii="Calibri" w:eastAsia="Times New Roman" w:hAnsi="Calibri" w:cs="Calibri"/>
+                <w:color w:val="000000"/>
+              </w:rPr>
+              <w:t>79,47%</w:t>
+            </w:r>
+          </w:p>
+        </w:tc>
+        <w:tc>
+          <w:tcPr>
+            <w:tcW w:w="960" w:type="dxa"/>
+            <w:tcBorders>
+              <w:top w:val="nil"/>
+              <w:left w:val="nil"/>
+              <w:bottom w:val="single" w:sz="4" w:space="0" w:color="auto"/>
+              <w:right w:val="single" w:sz="4" w:space="0" w:color="auto"/>
+            </w:tcBorders>
+            <w:shd w:val="clear" w:color="auto" w:fill="auto"/>
+            <w:noWrap/>
+            <w:vAlign w:val="bottom"/>
+            <w:hideMark/>
+          </w:tcPr>
+          <w:p>
+            <w:pPr>
+              <w:spacing w:after="0" w:line="240" w:lineRule="auto"/>
+              <w:jc w:val="right"/>
+              <w:rPr>
+                <w:rFonts w:ascii="Calibri" w:eastAsia="Times New Roman" w:hAnsi="Calibri" w:cs="Calibri"/>
+                <w:color w:val="000000"/>
+              </w:rPr>
+            </w:pPr>
+            <w:r>
+              <w:rPr>
+                <w:rFonts w:ascii="Calibri" w:eastAsia="Times New Roman" w:hAnsi="Calibri" w:cs="Calibri"/>
+                <w:color w:val="000000"/>
+              </w:rPr>
+              <w:t>7,82 A</w:t>
+            </w:r>
+          </w:p>
+        </w:tc>
+        <w:tc>
+          <w:tcPr>
+            <w:tcW w:w="960" w:type="dxa"/>
+            <w:tcBorders>
+              <w:top w:val="nil"/>
+              <w:left w:val="nil"/>
+              <w:bottom w:val="single" w:sz="4" w:space="0" w:color="auto"/>
+              <w:right w:val="single" w:sz="4" w:space="0" w:color="auto"/>
+            </w:tcBorders>
+            <w:shd w:val="clear" w:color="000000" w:fill="FCE4D6"/>
+            <w:noWrap/>
+            <w:vAlign w:val="bottom"/>
+            <w:hideMark/>
+          </w:tcPr>
+          <w:p>
+            <w:pPr>
+              <w:spacing w:after="0" w:line="240" w:lineRule="auto"/>
+              <w:jc w:val="right"/>
+              <w:rPr>
+                <w:rFonts w:ascii="Calibri" w:eastAsia="Times New Roman" w:hAnsi="Calibri" w:cs="Calibri"/>
+                <w:color w:val="000000"/>
+              </w:rPr>
+            </w:pPr>
+            <w:r>
+              <w:rPr>
+                <w:rFonts w:ascii="Calibri" w:eastAsia="Times New Roman" w:hAnsi="Calibri" w:cs="Calibri"/>
+                <w:color w:val="000000"/>
+              </w:rPr>
+              <w:t>13.63%</w:t>
+            </w:r>
+          </w:p>
+        </w:tc>
+      </w:tr>
+    </w:tbl>
+    <w:p>
       <w:bookmarkStart w:id="0" w:name="_GoBack"/>
       <w:bookmarkEnd w:id="0"/>
     </w:p>
-    <w:p/>
     <w:sectPr>
       <w:pgSz w:w="12240" w:h="15840"/>
       <w:pgMar w:top="1417" w:right="1417" w:bottom="1417" w:left="1417" w:header="708" w:footer="708" w:gutter="0"/>

</xml_diff>